<commit_message>
#23 Updated documentation of to-do History Page test case
</commit_message>
<xml_diff>
--- a/Test Scenario History Page.docx
+++ b/Test Scenario History Page.docx
@@ -144,11 +144,110 @@
           </w:p>
         </w:tc>
       </w:tr>
+      <w:tr>
+        <w:tc>
+          <w:tcPr>
+            <w:tcW w:w="805" w:type="dxa"/>
+          </w:tcPr>
+          <w:p>
+            <w:r>
+              <w:t xml:space="preserve">2 </w:t>
+            </w:r>
+          </w:p>
+        </w:tc>
+        <w:tc>
+          <w:tcPr>
+            <w:tcW w:w="1283" w:type="dxa"/>
+          </w:tcPr>
+          <w:p>
+            <w:r>
+              <w:t>Test to see the history of addition items</w:t>
+            </w:r>
+          </w:p>
+        </w:tc>
+        <w:tc>
+          <w:tcPr>
+            <w:tcW w:w="967" w:type="dxa"/>
+          </w:tcPr>
+          <w:p/>
+        </w:tc>
+        <w:tc>
+          <w:tcPr>
+            <w:tcW w:w="1152" w:type="dxa"/>
+          </w:tcPr>
+          <w:p>
+            <w:r>
+              <w:t xml:space="preserve">List of addition items </w:t>
+            </w:r>
+          </w:p>
+        </w:tc>
+        <w:tc>
+          <w:tcPr>
+            <w:tcW w:w="1152" w:type="dxa"/>
+          </w:tcPr>
+          <w:p>
+            <w:pPr>
+              <w:rPr>
+                <w:noProof/>
+              </w:rPr>
+            </w:pPr>
+          </w:p>
+        </w:tc>
+      </w:tr>
+      <w:tr>
+        <w:tc>
+          <w:tcPr>
+            <w:tcW w:w="805" w:type="dxa"/>
+          </w:tcPr>
+          <w:p>
+            <w:r>
+              <w:t xml:space="preserve">3 </w:t>
+            </w:r>
+          </w:p>
+        </w:tc>
+        <w:tc>
+          <w:tcPr>
+            <w:tcW w:w="1283" w:type="dxa"/>
+          </w:tcPr>
+          <w:p>
+            <w:r>
+              <w:t>Test to see the history of deleted items</w:t>
+            </w:r>
+          </w:p>
+        </w:tc>
+        <w:tc>
+          <w:tcPr>
+            <w:tcW w:w="967" w:type="dxa"/>
+          </w:tcPr>
+          <w:p/>
+        </w:tc>
+        <w:tc>
+          <w:tcPr>
+            <w:tcW w:w="1152" w:type="dxa"/>
+          </w:tcPr>
+          <w:p>
+            <w:r>
+              <w:t xml:space="preserve">List of deleted items </w:t>
+            </w:r>
+          </w:p>
+        </w:tc>
+        <w:tc>
+          <w:tcPr>
+            <w:tcW w:w="1152" w:type="dxa"/>
+          </w:tcPr>
+          <w:p>
+            <w:pPr>
+              <w:rPr>
+                <w:noProof/>
+              </w:rPr>
+            </w:pPr>
+            <w:bookmarkStart w:id="0" w:name="_GoBack"/>
+            <w:bookmarkEnd w:id="0"/>
+          </w:p>
+        </w:tc>
+      </w:tr>
     </w:tbl>
-    <w:p>
-      <w:bookmarkStart w:id="0" w:name="_GoBack"/>
-      <w:bookmarkEnd w:id="0"/>
-    </w:p>
+    <w:p/>
     <w:sectPr>
       <w:pgSz w:w="12240" w:h="15840"/>
       <w:pgMar w:top="1440" w:right="1440" w:bottom="1440" w:left="1440" w:header="720" w:footer="720" w:gutter="0"/>

</xml_diff>